<commit_message>
BAB V : Beres
</commit_message>
<xml_diff>
--- a/BAB V.docx
+++ b/BAB V.docx
@@ -3,9 +3,587 @@
 <w:document xmlns:wpc="http://schemas.microsoft.com/office/word/2010/wordprocessingCanvas" xmlns:mc="http://schemas.openxmlformats.org/markup-compatibility/2006" xmlns:o="urn:schemas-microsoft-com:office:office" xmlns:r="http://schemas.openxmlformats.org/officeDocument/2006/relationships" xmlns:m="http://schemas.openxmlformats.org/officeDocument/2006/math" xmlns:v="urn:schemas-microsoft-com:vml" xmlns:wp14="http://schemas.microsoft.com/office/word/2010/wordprocessingDrawing" xmlns:wp="http://schemas.openxmlformats.org/drawingml/2006/wordprocessingDrawing" xmlns:w10="urn:schemas-microsoft-com:office:word" xmlns:w="http://schemas.openxmlformats.org/wordprocessingml/2006/main" xmlns:w14="http://schemas.microsoft.com/office/word/2010/wordml" xmlns:wpg="http://schemas.microsoft.com/office/word/2010/wordprocessingGroup" xmlns:wpi="http://schemas.microsoft.com/office/word/2010/wordprocessingInk" xmlns:wne="http://schemas.microsoft.com/office/word/2006/wordml" xmlns:wps="http://schemas.microsoft.com/office/word/2010/wordprocessingShape" mc:Ignorable="w14 wp14">
   <w:body>
     <w:p>
-      <w:bookmarkStart w:id="0" w:name="_GoBack"/>
+      <w:pPr>
+        <w:pStyle w:val="BAB"/>
+        <w:spacing w:line="360" w:lineRule="auto"/>
+      </w:pPr>
+      <w:bookmarkStart w:id="0" w:name="_Toc7178209"/>
+      <w:bookmarkStart w:id="1" w:name="_Toc30068892"/>
+      <w:r>
+        <w:t>BAB V</w:t>
+      </w:r>
       <w:bookmarkEnd w:id="0"/>
+      <w:bookmarkEnd w:id="1"/>
     </w:p>
+    <w:p>
+      <w:pPr>
+        <w:pStyle w:val="BAB"/>
+        <w:spacing w:line="360" w:lineRule="auto"/>
+      </w:pPr>
+      <w:bookmarkStart w:id="2" w:name="_Toc30068893"/>
+      <w:r>
+        <w:t>KESIMPULAN DAN SARAN</w:t>
+      </w:r>
+      <w:bookmarkEnd w:id="2"/>
+    </w:p>
+    <w:p/>
+    <w:p>
+      <w:pPr>
+        <w:pStyle w:val="ListParagraph"/>
+        <w:numPr>
+          <w:ilvl w:val="0"/>
+          <w:numId w:val="4"/>
+        </w:numPr>
+        <w:tabs>
+          <w:tab w:val="center" w:pos="4513"/>
+          <w:tab w:val="left" w:pos="6480"/>
+        </w:tabs>
+        <w:spacing w:line="360" w:lineRule="auto"/>
+        <w:contextualSpacing w:val="0"/>
+        <w:jc w:val="left"/>
+        <w:outlineLvl w:val="1"/>
+        <w:rPr>
+          <w:rFonts w:cstheme="majorBidi"/>
+          <w:b/>
+          <w:bCs/>
+          <w:vanish/>
+          <w:szCs w:val="28"/>
+        </w:rPr>
+      </w:pPr>
+      <w:bookmarkStart w:id="3" w:name="_Toc525293268"/>
+      <w:bookmarkStart w:id="4" w:name="_Toc30068894"/>
+    </w:p>
+    <w:p>
+      <w:pPr>
+        <w:pStyle w:val="ListParagraph"/>
+        <w:numPr>
+          <w:ilvl w:val="0"/>
+          <w:numId w:val="4"/>
+        </w:numPr>
+        <w:tabs>
+          <w:tab w:val="center" w:pos="4513"/>
+          <w:tab w:val="left" w:pos="6480"/>
+        </w:tabs>
+        <w:spacing w:line="360" w:lineRule="auto"/>
+        <w:contextualSpacing w:val="0"/>
+        <w:jc w:val="left"/>
+        <w:outlineLvl w:val="1"/>
+        <w:rPr>
+          <w:rFonts w:cstheme="majorBidi"/>
+          <w:b/>
+          <w:bCs/>
+          <w:vanish/>
+          <w:szCs w:val="28"/>
+        </w:rPr>
+      </w:pPr>
+    </w:p>
+    <w:p>
+      <w:pPr>
+        <w:pStyle w:val="ListParagraph"/>
+        <w:numPr>
+          <w:ilvl w:val="0"/>
+          <w:numId w:val="4"/>
+        </w:numPr>
+        <w:tabs>
+          <w:tab w:val="center" w:pos="4513"/>
+          <w:tab w:val="left" w:pos="6480"/>
+        </w:tabs>
+        <w:spacing w:line="360" w:lineRule="auto"/>
+        <w:contextualSpacing w:val="0"/>
+        <w:jc w:val="left"/>
+        <w:outlineLvl w:val="1"/>
+        <w:rPr>
+          <w:rFonts w:cstheme="majorBidi"/>
+          <w:b/>
+          <w:bCs/>
+          <w:vanish/>
+          <w:szCs w:val="28"/>
+        </w:rPr>
+      </w:pPr>
+    </w:p>
+    <w:p>
+      <w:pPr>
+        <w:pStyle w:val="ListParagraph"/>
+        <w:numPr>
+          <w:ilvl w:val="0"/>
+          <w:numId w:val="4"/>
+        </w:numPr>
+        <w:tabs>
+          <w:tab w:val="center" w:pos="4513"/>
+          <w:tab w:val="left" w:pos="6480"/>
+        </w:tabs>
+        <w:spacing w:line="360" w:lineRule="auto"/>
+        <w:contextualSpacing w:val="0"/>
+        <w:jc w:val="left"/>
+        <w:outlineLvl w:val="1"/>
+        <w:rPr>
+          <w:rFonts w:cstheme="majorBidi"/>
+          <w:b/>
+          <w:bCs/>
+          <w:vanish/>
+          <w:szCs w:val="28"/>
+        </w:rPr>
+      </w:pPr>
+    </w:p>
+    <w:p>
+      <w:pPr>
+        <w:pStyle w:val="ListParagraph"/>
+        <w:numPr>
+          <w:ilvl w:val="0"/>
+          <w:numId w:val="4"/>
+        </w:numPr>
+        <w:tabs>
+          <w:tab w:val="center" w:pos="4513"/>
+          <w:tab w:val="left" w:pos="6480"/>
+        </w:tabs>
+        <w:spacing w:line="360" w:lineRule="auto"/>
+        <w:contextualSpacing w:val="0"/>
+        <w:jc w:val="left"/>
+        <w:outlineLvl w:val="1"/>
+        <w:rPr>
+          <w:rFonts w:cstheme="majorBidi"/>
+          <w:b/>
+          <w:bCs/>
+          <w:vanish/>
+          <w:szCs w:val="28"/>
+        </w:rPr>
+      </w:pPr>
+    </w:p>
+    <w:p>
+      <w:pPr>
+        <w:pStyle w:val="SUBBAB1"/>
+        <w:numPr>
+          <w:ilvl w:val="1"/>
+          <w:numId w:val="4"/>
+        </w:numPr>
+        <w:tabs>
+          <w:tab w:val="clear" w:pos="4513"/>
+          <w:tab w:val="clear" w:pos="6480"/>
+        </w:tabs>
+        <w:ind w:left="0" w:firstLine="0"/>
+      </w:pPr>
+      <w:r>
+        <w:t>Kesimpulan</w:t>
+      </w:r>
+      <w:bookmarkEnd w:id="3"/>
+      <w:bookmarkEnd w:id="4"/>
+    </w:p>
+    <w:p>
+      <w:pPr>
+        <w:spacing w:line="360" w:lineRule="auto"/>
+        <w:ind w:firstLine="720"/>
+        <w:rPr>
+          <w:rFonts w:ascii="Times New Roman" w:hAnsi="Times New Roman" w:cs="Times New Roman"/>
+          <w:szCs w:val="24"/>
+        </w:rPr>
+      </w:pPr>
+      <w:r>
+        <w:rPr>
+          <w:rFonts w:ascii="Times New Roman" w:hAnsi="Times New Roman" w:cs="Times New Roman"/>
+          <w:szCs w:val="24"/>
+        </w:rPr>
+        <w:t>Setelah melakukan analisis, perancangan dan implementasi sistem  pada bab ini akan dijelaskan kesimpulan dari pembuatan Laporan Tugas Proyek II</w:t>
+      </w:r>
+      <w:r>
+        <w:rPr>
+          <w:rFonts w:ascii="Times New Roman" w:hAnsi="Times New Roman" w:cs="Times New Roman"/>
+          <w:szCs w:val="24"/>
+          <w:lang w:val="en-GB"/>
+        </w:rPr>
+        <w:t>I</w:t>
+      </w:r>
+      <w:r>
+        <w:rPr>
+          <w:rFonts w:ascii="Times New Roman" w:hAnsi="Times New Roman" w:cs="Times New Roman"/>
+          <w:szCs w:val="24"/>
+        </w:rPr>
+        <w:t xml:space="preserve"> yang berisi uraian singkat terhadap implementasi dan saran untuk </w:t>
+      </w:r>
+      <w:r>
+        <w:rPr>
+          <w:rFonts w:ascii="Times New Roman" w:hAnsi="Times New Roman" w:cs="Times New Roman"/>
+          <w:szCs w:val="24"/>
+        </w:rPr>
+        <w:t>Aplikasi Juragan Kosan</w:t>
+      </w:r>
+      <w:r>
+        <w:rPr>
+          <w:rFonts w:ascii="Times New Roman" w:hAnsi="Times New Roman" w:cs="Times New Roman"/>
+          <w:szCs w:val="24"/>
+        </w:rPr>
+        <w:t>. Dengan a</w:t>
+      </w:r>
+      <w:r>
+        <w:rPr>
+          <w:rFonts w:ascii="Times New Roman" w:hAnsi="Times New Roman" w:cs="Times New Roman"/>
+          <w:szCs w:val="24"/>
+        </w:rPr>
+        <w:t xml:space="preserve">danya sistem informasi ini, dapat disimpulkan </w:t>
+      </w:r>
+      <w:r>
+        <w:rPr>
+          <w:rFonts w:ascii="Times New Roman" w:hAnsi="Times New Roman" w:cs="Times New Roman"/>
+          <w:szCs w:val="24"/>
+        </w:rPr>
+        <w:t>bahwa :</w:t>
+      </w:r>
+    </w:p>
+    <w:p>
+      <w:pPr>
+        <w:pStyle w:val="ListParagraph"/>
+        <w:numPr>
+          <w:ilvl w:val="0"/>
+          <w:numId w:val="2"/>
+        </w:numPr>
+        <w:spacing w:line="360" w:lineRule="auto"/>
+        <w:ind w:left="709" w:hanging="709"/>
+        <w:rPr>
+          <w:rFonts w:ascii="Times New Roman" w:hAnsi="Times New Roman" w:cs="Times New Roman"/>
+          <w:szCs w:val="24"/>
+          <w:lang w:val="en-ID"/>
+        </w:rPr>
+      </w:pPr>
+      <w:bookmarkStart w:id="5" w:name="_Toc525293269"/>
+      <w:r>
+        <w:rPr>
+          <w:rFonts w:ascii="Times New Roman" w:hAnsi="Times New Roman" w:cs="Times New Roman"/>
+          <w:szCs w:val="24"/>
+        </w:rPr>
+        <w:t>Memberi kesempatan pemilik kosan dan p</w:t>
+      </w:r>
+      <w:proofErr w:type="spellStart"/>
+      <w:r>
+        <w:rPr>
+          <w:rFonts w:ascii="Times New Roman" w:hAnsi="Times New Roman" w:cs="Times New Roman"/>
+          <w:szCs w:val="24"/>
+          <w:lang w:val="en-GB"/>
+        </w:rPr>
+        <w:t>atner</w:t>
+      </w:r>
+      <w:proofErr w:type="spellEnd"/>
+      <w:r>
+        <w:rPr>
+          <w:rFonts w:ascii="Times New Roman" w:hAnsi="Times New Roman" w:cs="Times New Roman"/>
+          <w:szCs w:val="24"/>
+        </w:rPr>
+        <w:t xml:space="preserve"> untuk bekerja sama</w:t>
+      </w:r>
+      <w:r>
+        <w:rPr>
+          <w:rFonts w:ascii="Times New Roman" w:hAnsi="Times New Roman" w:cs="Times New Roman"/>
+          <w:szCs w:val="24"/>
+          <w:lang w:val="en-GB"/>
+        </w:rPr>
+        <w:t xml:space="preserve"> </w:t>
+      </w:r>
+      <w:proofErr w:type="spellStart"/>
+      <w:r>
+        <w:rPr>
+          <w:rFonts w:ascii="Times New Roman" w:hAnsi="Times New Roman" w:cs="Times New Roman"/>
+          <w:szCs w:val="24"/>
+          <w:lang w:val="en-GB"/>
+        </w:rPr>
+        <w:t>atau</w:t>
+      </w:r>
+      <w:proofErr w:type="spellEnd"/>
+      <w:r>
+        <w:rPr>
+          <w:rFonts w:ascii="Times New Roman" w:hAnsi="Times New Roman" w:cs="Times New Roman"/>
+          <w:szCs w:val="24"/>
+          <w:lang w:val="en-GB"/>
+        </w:rPr>
+        <w:t xml:space="preserve"> </w:t>
+      </w:r>
+      <w:proofErr w:type="spellStart"/>
+      <w:r>
+        <w:rPr>
+          <w:rFonts w:ascii="Times New Roman" w:hAnsi="Times New Roman" w:cs="Times New Roman"/>
+          <w:szCs w:val="24"/>
+          <w:lang w:val="en-GB"/>
+        </w:rPr>
+        <w:t>menjalin</w:t>
+      </w:r>
+      <w:proofErr w:type="spellEnd"/>
+      <w:r>
+        <w:rPr>
+          <w:rFonts w:ascii="Times New Roman" w:hAnsi="Times New Roman" w:cs="Times New Roman"/>
+          <w:szCs w:val="24"/>
+          <w:lang w:val="en-GB"/>
+        </w:rPr>
+        <w:t xml:space="preserve"> </w:t>
+      </w:r>
+      <w:r>
+        <w:rPr>
+          <w:rFonts w:ascii="Times New Roman" w:hAnsi="Times New Roman" w:cs="Times New Roman"/>
+          <w:szCs w:val="24"/>
+        </w:rPr>
+        <w:t xml:space="preserve">hubungan </w:t>
+      </w:r>
+      <w:proofErr w:type="spellStart"/>
+      <w:r>
+        <w:rPr>
+          <w:rFonts w:ascii="Times New Roman" w:hAnsi="Times New Roman" w:cs="Times New Roman"/>
+          <w:szCs w:val="24"/>
+          <w:lang w:val="en-GB"/>
+        </w:rPr>
+        <w:t>bisnis</w:t>
+      </w:r>
+      <w:proofErr w:type="spellEnd"/>
+      <w:r>
+        <w:rPr>
+          <w:rFonts w:ascii="Times New Roman" w:hAnsi="Times New Roman" w:cs="Times New Roman"/>
+          <w:szCs w:val="24"/>
+          <w:lang w:val="en-GB"/>
+        </w:rPr>
+        <w:t xml:space="preserve"> yang </w:t>
+      </w:r>
+      <w:proofErr w:type="spellStart"/>
+      <w:r>
+        <w:rPr>
+          <w:rFonts w:ascii="Times New Roman" w:hAnsi="Times New Roman" w:cs="Times New Roman"/>
+          <w:szCs w:val="24"/>
+          <w:lang w:val="en-GB"/>
+        </w:rPr>
+        <w:t>saling</w:t>
+      </w:r>
+      <w:proofErr w:type="spellEnd"/>
+      <w:r>
+        <w:rPr>
+          <w:rFonts w:ascii="Times New Roman" w:hAnsi="Times New Roman" w:cs="Times New Roman"/>
+          <w:szCs w:val="24"/>
+          <w:lang w:val="en-GB"/>
+        </w:rPr>
+        <w:t xml:space="preserve"> </w:t>
+      </w:r>
+      <w:proofErr w:type="spellStart"/>
+      <w:r>
+        <w:rPr>
+          <w:rFonts w:ascii="Times New Roman" w:hAnsi="Times New Roman" w:cs="Times New Roman"/>
+          <w:szCs w:val="24"/>
+          <w:lang w:val="en-GB"/>
+        </w:rPr>
+        <w:t>menguntungkan</w:t>
+      </w:r>
+      <w:proofErr w:type="spellEnd"/>
+      <w:r>
+        <w:rPr>
+          <w:rFonts w:ascii="Times New Roman" w:hAnsi="Times New Roman" w:cs="Times New Roman"/>
+          <w:szCs w:val="24"/>
+        </w:rPr>
+        <w:t>.</w:t>
+      </w:r>
+    </w:p>
+    <w:p>
+      <w:pPr>
+        <w:pStyle w:val="ListParagraph"/>
+        <w:numPr>
+          <w:ilvl w:val="0"/>
+          <w:numId w:val="2"/>
+        </w:numPr>
+        <w:spacing w:line="360" w:lineRule="auto"/>
+        <w:ind w:left="709" w:hanging="709"/>
+        <w:rPr>
+          <w:rFonts w:ascii="Times New Roman" w:hAnsi="Times New Roman" w:cs="Times New Roman"/>
+          <w:szCs w:val="24"/>
+          <w:lang w:val="en-ID"/>
+        </w:rPr>
+      </w:pPr>
+      <w:r>
+        <w:rPr>
+          <w:rFonts w:ascii="Times New Roman" w:hAnsi="Times New Roman" w:cs="Times New Roman"/>
+          <w:szCs w:val="24"/>
+        </w:rPr>
+        <w:t>Meningkatkan akses ke pengguna kosan, yaitu pelanggan</w:t>
+      </w:r>
+    </w:p>
+    <w:p>
+      <w:pPr>
+        <w:pStyle w:val="ListParagraph"/>
+        <w:numPr>
+          <w:ilvl w:val="0"/>
+          <w:numId w:val="2"/>
+        </w:numPr>
+        <w:spacing w:line="360" w:lineRule="auto"/>
+        <w:ind w:left="709" w:hanging="709"/>
+        <w:rPr>
+          <w:rFonts w:ascii="Times New Roman" w:hAnsi="Times New Roman" w:cs="Times New Roman"/>
+          <w:szCs w:val="24"/>
+          <w:lang w:val="en-ID"/>
+        </w:rPr>
+      </w:pPr>
+      <w:r>
+        <w:rPr>
+          <w:rFonts w:ascii="Times New Roman" w:hAnsi="Times New Roman" w:cs="Times New Roman"/>
+          <w:szCs w:val="24"/>
+        </w:rPr>
+        <w:t>Mengimplementasikan fitur partnership dan fitur pemesanan pada aplikasi kosan.</w:t>
+      </w:r>
+    </w:p>
+    <w:p>
+      <w:pPr>
+        <w:pStyle w:val="ListParagraph"/>
+        <w:spacing w:line="360" w:lineRule="auto"/>
+        <w:ind w:left="567"/>
+        <w:rPr>
+          <w:rFonts w:ascii="Times New Roman" w:hAnsi="Times New Roman" w:cs="Times New Roman"/>
+          <w:szCs w:val="24"/>
+          <w:lang w:val="en-ID"/>
+        </w:rPr>
+      </w:pPr>
+    </w:p>
+    <w:p>
+      <w:pPr>
+        <w:pStyle w:val="SUBBAB1"/>
+        <w:numPr>
+          <w:ilvl w:val="1"/>
+          <w:numId w:val="4"/>
+        </w:numPr>
+        <w:tabs>
+          <w:tab w:val="clear" w:pos="4513"/>
+          <w:tab w:val="clear" w:pos="6480"/>
+        </w:tabs>
+        <w:ind w:left="0" w:firstLine="0"/>
+        <w:rPr>
+          <w:szCs w:val="32"/>
+          <w:lang w:val="en-ID"/>
+        </w:rPr>
+      </w:pPr>
+      <w:bookmarkStart w:id="6" w:name="_Toc30068895"/>
+      <w:r>
+        <w:rPr>
+          <w:lang w:val="en-ID"/>
+        </w:rPr>
+        <w:t>Saran</w:t>
+      </w:r>
+      <w:bookmarkEnd w:id="5"/>
+      <w:bookmarkEnd w:id="6"/>
+    </w:p>
+    <w:p>
+      <w:pPr>
+        <w:spacing w:line="360" w:lineRule="auto"/>
+        <w:rPr>
+          <w:rFonts w:cstheme="majorBidi"/>
+          <w:szCs w:val="32"/>
+          <w:lang w:val="en-ID"/>
+        </w:rPr>
+      </w:pPr>
+      <w:r>
+        <w:tab/>
+      </w:r>
+      <w:r>
+        <w:t>Berkaitan dengan terselesaikannnya proyek I</w:t>
+      </w:r>
+      <w:r>
+        <w:rPr>
+          <w:lang w:val="en-GB"/>
+        </w:rPr>
+        <w:t>I</w:t>
+      </w:r>
+      <w:r>
+        <w:t>I ini, ada beberapa saran yang disampaikansebagai berikut :</w:t>
+      </w:r>
+      <w:bookmarkStart w:id="7" w:name="_GoBack"/>
+      <w:bookmarkEnd w:id="7"/>
+    </w:p>
+    <w:p>
+      <w:pPr>
+        <w:numPr>
+          <w:ilvl w:val="0"/>
+          <w:numId w:val="3"/>
+        </w:numPr>
+        <w:spacing w:line="360" w:lineRule="auto"/>
+        <w:ind w:left="709" w:hanging="710"/>
+        <w:rPr>
+          <w:szCs w:val="24"/>
+        </w:rPr>
+      </w:pPr>
+      <w:r>
+        <w:rPr>
+          <w:rFonts w:ascii="Times New Roman" w:hAnsi="Times New Roman" w:cs="Times New Roman"/>
+          <w:i/>
+          <w:szCs w:val="24"/>
+        </w:rPr>
+        <w:t xml:space="preserve">User Interface </w:t>
+      </w:r>
+      <w:r>
+        <w:rPr>
+          <w:rFonts w:ascii="Times New Roman" w:hAnsi="Times New Roman" w:cs="Times New Roman"/>
+          <w:szCs w:val="24"/>
+        </w:rPr>
+        <w:t xml:space="preserve">dan </w:t>
+      </w:r>
+      <w:r>
+        <w:rPr>
+          <w:rFonts w:ascii="Times New Roman" w:hAnsi="Times New Roman" w:cs="Times New Roman"/>
+          <w:i/>
+          <w:szCs w:val="24"/>
+        </w:rPr>
+        <w:t>User Experience</w:t>
+      </w:r>
+      <w:r>
+        <w:rPr>
+          <w:rFonts w:ascii="Times New Roman" w:hAnsi="Times New Roman" w:cs="Times New Roman"/>
+          <w:szCs w:val="24"/>
+        </w:rPr>
+        <w:t xml:space="preserve"> ditingkatkan lagi, agar </w:t>
+      </w:r>
+      <w:r>
+        <w:rPr>
+          <w:rFonts w:ascii="Times New Roman" w:hAnsi="Times New Roman" w:cs="Times New Roman"/>
+          <w:i/>
+          <w:szCs w:val="24"/>
+        </w:rPr>
+        <w:t>user</w:t>
+      </w:r>
+      <w:r>
+        <w:rPr>
+          <w:rFonts w:ascii="Times New Roman" w:hAnsi="Times New Roman" w:cs="Times New Roman"/>
+          <w:szCs w:val="24"/>
+        </w:rPr>
+        <w:t xml:space="preserve"> merasa lebih nyaman dalam mengakses aplikasi.</w:t>
+      </w:r>
+    </w:p>
+    <w:p>
+      <w:pPr>
+        <w:numPr>
+          <w:ilvl w:val="0"/>
+          <w:numId w:val="3"/>
+        </w:numPr>
+        <w:spacing w:line="360" w:lineRule="auto"/>
+        <w:ind w:left="709" w:hanging="710"/>
+        <w:rPr>
+          <w:szCs w:val="24"/>
+        </w:rPr>
+      </w:pPr>
+      <w:r>
+        <w:rPr>
+          <w:rFonts w:ascii="Times New Roman" w:hAnsi="Times New Roman" w:cs="Times New Roman"/>
+          <w:szCs w:val="24"/>
+        </w:rPr>
+        <w:t>Memetakan lokasi usaha partner dan pemilik kosan.</w:t>
+      </w:r>
+    </w:p>
+    <w:p>
+      <w:pPr>
+        <w:numPr>
+          <w:ilvl w:val="0"/>
+          <w:numId w:val="3"/>
+        </w:numPr>
+        <w:spacing w:line="360" w:lineRule="auto"/>
+        <w:ind w:left="709" w:hanging="710"/>
+        <w:rPr>
+          <w:szCs w:val="24"/>
+        </w:rPr>
+      </w:pPr>
+      <w:r>
+        <w:rPr>
+          <w:rFonts w:ascii="Times New Roman" w:hAnsi="Times New Roman" w:cs="Times New Roman"/>
+          <w:szCs w:val="24"/>
+        </w:rPr>
+        <w:t>Menambahkan metode pembayaran, agar memudahkan user dalam urusan pembayaran.</w:t>
+      </w:r>
+    </w:p>
+    <w:p/>
     <w:sectPr>
       <w:pgSz w:w="11906" w:h="16838"/>
       <w:pgMar w:top="1701" w:right="1418" w:bottom="1701" w:left="2268" w:header="708" w:footer="708" w:gutter="0"/>
@@ -14,6 +592,601 @@
     </w:sectPr>
   </w:body>
 </w:document>
+</file>
+
+<file path=word/numbering.xml><?xml version="1.0" encoding="utf-8"?>
+<w:numbering xmlns:wpc="http://schemas.microsoft.com/office/word/2010/wordprocessingCanvas" xmlns:mc="http://schemas.openxmlformats.org/markup-compatibility/2006" xmlns:o="urn:schemas-microsoft-com:office:office" xmlns:r="http://schemas.openxmlformats.org/officeDocument/2006/relationships" xmlns:m="http://schemas.openxmlformats.org/officeDocument/2006/math" xmlns:v="urn:schemas-microsoft-com:vml" xmlns:wp14="http://schemas.microsoft.com/office/word/2010/wordprocessingDrawing" xmlns:wp="http://schemas.openxmlformats.org/drawingml/2006/wordprocessingDrawing" xmlns:w10="urn:schemas-microsoft-com:office:word" xmlns:w="http://schemas.openxmlformats.org/wordprocessingml/2006/main" xmlns:w14="http://schemas.microsoft.com/office/word/2010/wordml" xmlns:wpg="http://schemas.microsoft.com/office/word/2010/wordprocessingGroup" xmlns:wpi="http://schemas.microsoft.com/office/word/2010/wordprocessingInk" xmlns:wne="http://schemas.microsoft.com/office/word/2006/wordml" xmlns:wps="http://schemas.microsoft.com/office/word/2010/wordprocessingShape" mc:Ignorable="w14 wp14">
+  <w:abstractNum w:abstractNumId="0">
+    <w:nsid w:val="16B71D73"/>
+    <w:multiLevelType w:val="hybridMultilevel"/>
+    <w:tmpl w:val="FD4E48C6"/>
+    <w:lvl w:ilvl="0" w:tplc="3809000F">
+      <w:start w:val="1"/>
+      <w:numFmt w:val="decimal"/>
+      <w:lvlText w:val="%1."/>
+      <w:lvlJc w:val="left"/>
+      <w:pPr>
+        <w:ind w:left="1080" w:hanging="360"/>
+      </w:pPr>
+      <w:rPr>
+        <w:rFonts w:hint="default"/>
+      </w:rPr>
+    </w:lvl>
+    <w:lvl w:ilvl="1" w:tplc="38090019" w:tentative="1">
+      <w:start w:val="1"/>
+      <w:numFmt w:val="lowerLetter"/>
+      <w:lvlText w:val="%2."/>
+      <w:lvlJc w:val="left"/>
+      <w:pPr>
+        <w:ind w:left="1800" w:hanging="360"/>
+      </w:pPr>
+    </w:lvl>
+    <w:lvl w:ilvl="2" w:tplc="3809001B" w:tentative="1">
+      <w:start w:val="1"/>
+      <w:numFmt w:val="lowerRoman"/>
+      <w:lvlText w:val="%3."/>
+      <w:lvlJc w:val="right"/>
+      <w:pPr>
+        <w:ind w:left="2520" w:hanging="180"/>
+      </w:pPr>
+    </w:lvl>
+    <w:lvl w:ilvl="3" w:tplc="3809000F" w:tentative="1">
+      <w:start w:val="1"/>
+      <w:numFmt w:val="decimal"/>
+      <w:lvlText w:val="%4."/>
+      <w:lvlJc w:val="left"/>
+      <w:pPr>
+        <w:ind w:left="3240" w:hanging="360"/>
+      </w:pPr>
+    </w:lvl>
+    <w:lvl w:ilvl="4" w:tplc="38090019" w:tentative="1">
+      <w:start w:val="1"/>
+      <w:numFmt w:val="lowerLetter"/>
+      <w:lvlText w:val="%5."/>
+      <w:lvlJc w:val="left"/>
+      <w:pPr>
+        <w:ind w:left="3960" w:hanging="360"/>
+      </w:pPr>
+    </w:lvl>
+    <w:lvl w:ilvl="5" w:tplc="3809001B" w:tentative="1">
+      <w:start w:val="1"/>
+      <w:numFmt w:val="lowerRoman"/>
+      <w:lvlText w:val="%6."/>
+      <w:lvlJc w:val="right"/>
+      <w:pPr>
+        <w:ind w:left="4680" w:hanging="180"/>
+      </w:pPr>
+    </w:lvl>
+    <w:lvl w:ilvl="6" w:tplc="3809000F" w:tentative="1">
+      <w:start w:val="1"/>
+      <w:numFmt w:val="decimal"/>
+      <w:lvlText w:val="%7."/>
+      <w:lvlJc w:val="left"/>
+      <w:pPr>
+        <w:ind w:left="5400" w:hanging="360"/>
+      </w:pPr>
+    </w:lvl>
+    <w:lvl w:ilvl="7" w:tplc="38090019" w:tentative="1">
+      <w:start w:val="1"/>
+      <w:numFmt w:val="lowerLetter"/>
+      <w:lvlText w:val="%8."/>
+      <w:lvlJc w:val="left"/>
+      <w:pPr>
+        <w:ind w:left="6120" w:hanging="360"/>
+      </w:pPr>
+    </w:lvl>
+    <w:lvl w:ilvl="8" w:tplc="3809001B" w:tentative="1">
+      <w:start w:val="1"/>
+      <w:numFmt w:val="lowerRoman"/>
+      <w:lvlText w:val="%9."/>
+      <w:lvlJc w:val="right"/>
+      <w:pPr>
+        <w:ind w:left="6840" w:hanging="180"/>
+      </w:pPr>
+    </w:lvl>
+  </w:abstractNum>
+  <w:abstractNum w:abstractNumId="1">
+    <w:nsid w:val="25FC6582"/>
+    <w:multiLevelType w:val="hybridMultilevel"/>
+    <w:tmpl w:val="A890150C"/>
+    <w:lvl w:ilvl="0" w:tplc="0421000F">
+      <w:start w:val="1"/>
+      <w:numFmt w:val="decimal"/>
+      <w:lvlText w:val="%1."/>
+      <w:lvlJc w:val="left"/>
+      <w:pPr>
+        <w:ind w:left="720" w:hanging="360"/>
+      </w:pPr>
+      <w:rPr>
+        <w:rFonts w:hint="default"/>
+      </w:rPr>
+    </w:lvl>
+    <w:lvl w:ilvl="1" w:tplc="04210019" w:tentative="1">
+      <w:start w:val="1"/>
+      <w:numFmt w:val="lowerLetter"/>
+      <w:lvlText w:val="%2."/>
+      <w:lvlJc w:val="left"/>
+      <w:pPr>
+        <w:ind w:left="1440" w:hanging="360"/>
+      </w:pPr>
+    </w:lvl>
+    <w:lvl w:ilvl="2" w:tplc="0421001B" w:tentative="1">
+      <w:start w:val="1"/>
+      <w:numFmt w:val="lowerRoman"/>
+      <w:lvlText w:val="%3."/>
+      <w:lvlJc w:val="right"/>
+      <w:pPr>
+        <w:ind w:left="2160" w:hanging="180"/>
+      </w:pPr>
+    </w:lvl>
+    <w:lvl w:ilvl="3" w:tplc="0421000F" w:tentative="1">
+      <w:start w:val="1"/>
+      <w:numFmt w:val="decimal"/>
+      <w:lvlText w:val="%4."/>
+      <w:lvlJc w:val="left"/>
+      <w:pPr>
+        <w:ind w:left="2880" w:hanging="360"/>
+      </w:pPr>
+    </w:lvl>
+    <w:lvl w:ilvl="4" w:tplc="04210019" w:tentative="1">
+      <w:start w:val="1"/>
+      <w:numFmt w:val="lowerLetter"/>
+      <w:lvlText w:val="%5."/>
+      <w:lvlJc w:val="left"/>
+      <w:pPr>
+        <w:ind w:left="3600" w:hanging="360"/>
+      </w:pPr>
+    </w:lvl>
+    <w:lvl w:ilvl="5" w:tplc="0421001B" w:tentative="1">
+      <w:start w:val="1"/>
+      <w:numFmt w:val="lowerRoman"/>
+      <w:lvlText w:val="%6."/>
+      <w:lvlJc w:val="right"/>
+      <w:pPr>
+        <w:ind w:left="4320" w:hanging="180"/>
+      </w:pPr>
+    </w:lvl>
+    <w:lvl w:ilvl="6" w:tplc="0421000F" w:tentative="1">
+      <w:start w:val="1"/>
+      <w:numFmt w:val="decimal"/>
+      <w:lvlText w:val="%7."/>
+      <w:lvlJc w:val="left"/>
+      <w:pPr>
+        <w:ind w:left="5040" w:hanging="360"/>
+      </w:pPr>
+    </w:lvl>
+    <w:lvl w:ilvl="7" w:tplc="04210019" w:tentative="1">
+      <w:start w:val="1"/>
+      <w:numFmt w:val="lowerLetter"/>
+      <w:lvlText w:val="%8."/>
+      <w:lvlJc w:val="left"/>
+      <w:pPr>
+        <w:ind w:left="5760" w:hanging="360"/>
+      </w:pPr>
+    </w:lvl>
+    <w:lvl w:ilvl="8" w:tplc="0421001B" w:tentative="1">
+      <w:start w:val="1"/>
+      <w:numFmt w:val="lowerRoman"/>
+      <w:lvlText w:val="%9."/>
+      <w:lvlJc w:val="right"/>
+      <w:pPr>
+        <w:ind w:left="6480" w:hanging="180"/>
+      </w:pPr>
+    </w:lvl>
+  </w:abstractNum>
+  <w:abstractNum w:abstractNumId="2">
+    <w:nsid w:val="47AD7ABB"/>
+    <w:multiLevelType w:val="multilevel"/>
+    <w:tmpl w:val="4FF02614"/>
+    <w:lvl w:ilvl="0">
+      <w:start w:val="1"/>
+      <w:numFmt w:val="decimal"/>
+      <w:lvlText w:val="3.%1.1"/>
+      <w:lvlJc w:val="left"/>
+      <w:pPr>
+        <w:tabs>
+          <w:tab w:val="num" w:pos="540"/>
+        </w:tabs>
+        <w:ind w:left="540" w:hanging="540"/>
+      </w:pPr>
+      <w:rPr>
+        <w:rFonts w:hint="default"/>
+        <w:b/>
+      </w:rPr>
+    </w:lvl>
+    <w:lvl w:ilvl="1">
+      <w:start w:val="1"/>
+      <w:numFmt w:val="decimal"/>
+      <w:pStyle w:val="SUBBAB1"/>
+      <w:lvlText w:val="%1.%2"/>
+      <w:lvlJc w:val="left"/>
+      <w:pPr>
+        <w:tabs>
+          <w:tab w:val="num" w:pos="540"/>
+        </w:tabs>
+        <w:ind w:left="540" w:hanging="540"/>
+      </w:pPr>
+      <w:rPr>
+        <w:rFonts w:ascii="Times New Roman" w:hAnsi="Times New Roman" w:cs="Times New Roman"/>
+        <w:b w:val="0"/>
+        <w:bCs w:val="0"/>
+        <w:i w:val="0"/>
+        <w:iCs w:val="0"/>
+        <w:caps w:val="0"/>
+        <w:smallCaps w:val="0"/>
+        <w:strike w:val="0"/>
+        <w:dstrike w:val="0"/>
+        <w:outline w:val="0"/>
+        <w:shadow w:val="0"/>
+        <w:emboss w:val="0"/>
+        <w:imprint w:val="0"/>
+        <w:noProof w:val="0"/>
+        <w:snapToGrid w:val="0"/>
+        <w:vanish w:val="0"/>
+        <w:color w:val="000000"/>
+        <w:spacing w:val="0"/>
+        <w:w w:val="0"/>
+        <w:kern w:val="0"/>
+        <w:position w:val="0"/>
+        <w:sz w:val="0"/>
+        <w:szCs w:val="0"/>
+        <w:u w:val="none" w:color="000000"/>
+        <w:effect w:val="none"/>
+        <w:bdr w:val="none" w:sz="0" w:space="0" w:color="000000"/>
+        <w:shd w:val="clear" w:color="000000" w:fill="000000"/>
+        <w:vertAlign w:val="baseline"/>
+        <w:em w:val="none"/>
+        <w:lang w:val="x-none" w:eastAsia="x-none" w:bidi="x-none"/>
+        <w:specVanish w:val="0"/>
+        <w14:glow w14:rad="0">
+          <w14:srgbClr w14:val="000000"/>
+        </w14:glow>
+        <w14:shadow w14:blurRad="0" w14:dist="0" w14:dir="0" w14:sx="0" w14:sy="0" w14:kx="0" w14:ky="0" w14:algn="none">
+          <w14:srgbClr w14:val="000000"/>
+        </w14:shadow>
+        <w14:reflection w14:blurRad="0" w14:stA="0" w14:stPos="0" w14:endA="0" w14:endPos="0" w14:dist="0" w14:dir="0" w14:fadeDir="0" w14:sx="0" w14:sy="0" w14:kx="0" w14:ky="0" w14:algn="none"/>
+        <w14:textOutline w14:w="0" w14:cap="rnd" w14:cmpd="sng" w14:algn="ctr">
+          <w14:noFill/>
+          <w14:prstDash w14:val="solid"/>
+          <w14:bevel/>
+        </w14:textOutline>
+        <w14:scene3d>
+          <w14:camera w14:prst="orthographicFront"/>
+          <w14:lightRig w14:rig="threePt" w14:dir="t">
+            <w14:rot w14:lat="0" w14:lon="0" w14:rev="0"/>
+          </w14:lightRig>
+        </w14:scene3d>
+        <w14:props3d w14:extrusionH="0" w14:contourW="0" w14:prstMaterial="none"/>
+        <w14:ligatures w14:val="none"/>
+        <w14:numForm w14:val="default"/>
+        <w14:numSpacing w14:val="default"/>
+        <w14:stylisticSets/>
+        <w14:cntxtAlts w14:val="0"/>
+      </w:rPr>
+    </w:lvl>
+    <w:lvl w:ilvl="2">
+      <w:start w:val="1"/>
+      <w:numFmt w:val="decimal"/>
+      <w:pStyle w:val="SUBBAB2"/>
+      <w:lvlText w:val="%1.%2.%3"/>
+      <w:lvlJc w:val="left"/>
+      <w:pPr>
+        <w:tabs>
+          <w:tab w:val="num" w:pos="720"/>
+        </w:tabs>
+        <w:ind w:left="720" w:hanging="720"/>
+      </w:pPr>
+      <w:rPr>
+        <w:rFonts w:hint="default"/>
+        <w:i w:val="0"/>
+        <w:iCs w:val="0"/>
+        <w:caps w:val="0"/>
+        <w:smallCaps w:val="0"/>
+        <w:strike w:val="0"/>
+        <w:dstrike w:val="0"/>
+        <w:noProof w:val="0"/>
+        <w:vanish w:val="0"/>
+        <w:color w:val="000000"/>
+        <w:spacing w:val="0"/>
+        <w:kern w:val="0"/>
+        <w:position w:val="0"/>
+        <w:sz w:val="24"/>
+        <w:u w:val="none"/>
+        <w:effect w:val="none"/>
+        <w:vertAlign w:val="baseline"/>
+        <w:em w:val="none"/>
+        <w:specVanish w:val="0"/>
+        <w14:glow w14:rad="0">
+          <w14:srgbClr w14:val="000000"/>
+        </w14:glow>
+        <w14:shadow w14:blurRad="0" w14:dist="0" w14:dir="0" w14:sx="0" w14:sy="0" w14:kx="0" w14:ky="0" w14:algn="none">
+          <w14:srgbClr w14:val="000000"/>
+        </w14:shadow>
+        <w14:reflection w14:blurRad="0" w14:stA="0" w14:stPos="0" w14:endA="0" w14:endPos="0" w14:dist="0" w14:dir="0" w14:fadeDir="0" w14:sx="0" w14:sy="0" w14:kx="0" w14:ky="0" w14:algn="none"/>
+        <w14:textOutline w14:w="0" w14:cap="rnd" w14:cmpd="sng" w14:algn="ctr">
+          <w14:noFill/>
+          <w14:prstDash w14:val="solid"/>
+          <w14:bevel/>
+        </w14:textOutline>
+        <w14:scene3d>
+          <w14:camera w14:prst="orthographicFront"/>
+          <w14:lightRig w14:rig="threePt" w14:dir="t">
+            <w14:rot w14:lat="0" w14:lon="0" w14:rev="0"/>
+          </w14:lightRig>
+        </w14:scene3d>
+        <w14:props3d w14:extrusionH="0" w14:contourW="0" w14:prstMaterial="none"/>
+        <w14:ligatures w14:val="none"/>
+        <w14:numForm w14:val="default"/>
+        <w14:numSpacing w14:val="default"/>
+        <w14:stylisticSets/>
+        <w14:cntxtAlts w14:val="0"/>
+      </w:rPr>
+    </w:lvl>
+    <w:lvl w:ilvl="3">
+      <w:start w:val="1"/>
+      <w:numFmt w:val="decimal"/>
+      <w:lvlText w:val="%1.%2.%3.%4"/>
+      <w:lvlJc w:val="left"/>
+      <w:pPr>
+        <w:tabs>
+          <w:tab w:val="num" w:pos="1713"/>
+        </w:tabs>
+        <w:ind w:left="1713" w:hanging="720"/>
+      </w:pPr>
+      <w:rPr>
+        <w:rFonts w:hint="default"/>
+        <w:i w:val="0"/>
+      </w:rPr>
+    </w:lvl>
+    <w:lvl w:ilvl="4">
+      <w:start w:val="1"/>
+      <w:numFmt w:val="decimal"/>
+      <w:lvlText w:val="%1.%2.%3.%4.%5"/>
+      <w:lvlJc w:val="left"/>
+      <w:pPr>
+        <w:tabs>
+          <w:tab w:val="num" w:pos="1080"/>
+        </w:tabs>
+        <w:ind w:left="1080" w:hanging="1080"/>
+      </w:pPr>
+      <w:rPr>
+        <w:rFonts w:hint="default"/>
+      </w:rPr>
+    </w:lvl>
+    <w:lvl w:ilvl="5">
+      <w:start w:val="1"/>
+      <w:numFmt w:val="decimal"/>
+      <w:lvlText w:val="%1.%2.%3.%4.%5.%6"/>
+      <w:lvlJc w:val="left"/>
+      <w:pPr>
+        <w:tabs>
+          <w:tab w:val="num" w:pos="1080"/>
+        </w:tabs>
+        <w:ind w:left="1080" w:hanging="1080"/>
+      </w:pPr>
+      <w:rPr>
+        <w:rFonts w:hint="default"/>
+      </w:rPr>
+    </w:lvl>
+    <w:lvl w:ilvl="6">
+      <w:start w:val="1"/>
+      <w:numFmt w:val="decimal"/>
+      <w:lvlText w:val="%1.%2.%3.%4.%5.%6.%7"/>
+      <w:lvlJc w:val="left"/>
+      <w:pPr>
+        <w:tabs>
+          <w:tab w:val="num" w:pos="1440"/>
+        </w:tabs>
+        <w:ind w:left="1440" w:hanging="1440"/>
+      </w:pPr>
+      <w:rPr>
+        <w:rFonts w:hint="default"/>
+      </w:rPr>
+    </w:lvl>
+    <w:lvl w:ilvl="7">
+      <w:start w:val="1"/>
+      <w:numFmt w:val="decimal"/>
+      <w:lvlText w:val="%1.%2.%3.%4.%5.%6.%7.%8"/>
+      <w:lvlJc w:val="left"/>
+      <w:pPr>
+        <w:tabs>
+          <w:tab w:val="num" w:pos="1440"/>
+        </w:tabs>
+        <w:ind w:left="1440" w:hanging="1440"/>
+      </w:pPr>
+      <w:rPr>
+        <w:rFonts w:hint="default"/>
+      </w:rPr>
+    </w:lvl>
+    <w:lvl w:ilvl="8">
+      <w:start w:val="1"/>
+      <w:numFmt w:val="decimal"/>
+      <w:lvlText w:val="%1.%2.%3.%4.%5.%6.%7.%8.%9"/>
+      <w:lvlJc w:val="left"/>
+      <w:pPr>
+        <w:tabs>
+          <w:tab w:val="num" w:pos="1800"/>
+        </w:tabs>
+        <w:ind w:left="1800" w:hanging="1800"/>
+      </w:pPr>
+      <w:rPr>
+        <w:rFonts w:hint="default"/>
+      </w:rPr>
+    </w:lvl>
+  </w:abstractNum>
+  <w:abstractNum w:abstractNumId="3">
+    <w:nsid w:val="736A0159"/>
+    <w:multiLevelType w:val="multilevel"/>
+    <w:tmpl w:val="31F4D6C2"/>
+    <w:lvl w:ilvl="0">
+      <w:start w:val="1"/>
+      <w:numFmt w:val="decimal"/>
+      <w:lvlText w:val="%1."/>
+      <w:lvlJc w:val="left"/>
+      <w:pPr>
+        <w:ind w:left="1080" w:hanging="360"/>
+      </w:pPr>
+      <w:rPr>
+        <w:rFonts w:hint="default"/>
+      </w:rPr>
+    </w:lvl>
+    <w:lvl w:ilvl="1">
+      <w:start w:val="1"/>
+      <w:numFmt w:val="decimal"/>
+      <w:isLgl/>
+      <w:lvlText w:val="%1.%2"/>
+      <w:lvlJc w:val="left"/>
+      <w:pPr>
+        <w:ind w:left="1125" w:hanging="405"/>
+      </w:pPr>
+      <w:rPr>
+        <w:rFonts w:hint="default"/>
+        <w:b/>
+        <w:sz w:val="24"/>
+        <w:szCs w:val="24"/>
+      </w:rPr>
+    </w:lvl>
+    <w:lvl w:ilvl="2">
+      <w:start w:val="1"/>
+      <w:numFmt w:val="decimal"/>
+      <w:isLgl/>
+      <w:lvlText w:val="%1.%2.%3"/>
+      <w:lvlJc w:val="left"/>
+      <w:pPr>
+        <w:ind w:left="1440" w:hanging="720"/>
+      </w:pPr>
+      <w:rPr>
+        <w:rFonts w:hint="default"/>
+        <w:b/>
+        <w:sz w:val="24"/>
+        <w:szCs w:val="24"/>
+      </w:rPr>
+    </w:lvl>
+    <w:lvl w:ilvl="3">
+      <w:start w:val="1"/>
+      <w:numFmt w:val="decimal"/>
+      <w:isLgl/>
+      <w:lvlText w:val="%1.%2.%3.%4"/>
+      <w:lvlJc w:val="left"/>
+      <w:pPr>
+        <w:ind w:left="1800" w:hanging="1080"/>
+      </w:pPr>
+      <w:rPr>
+        <w:rFonts w:hint="default"/>
+        <w:b/>
+      </w:rPr>
+    </w:lvl>
+    <w:lvl w:ilvl="4">
+      <w:start w:val="1"/>
+      <w:numFmt w:val="decimal"/>
+      <w:isLgl/>
+      <w:lvlText w:val="%1.%2.%3.%4.%5"/>
+      <w:lvlJc w:val="left"/>
+      <w:pPr>
+        <w:ind w:left="1800" w:hanging="1080"/>
+      </w:pPr>
+      <w:rPr>
+        <w:rFonts w:hint="default"/>
+        <w:b/>
+      </w:rPr>
+    </w:lvl>
+    <w:lvl w:ilvl="5">
+      <w:start w:val="1"/>
+      <w:numFmt w:val="decimal"/>
+      <w:isLgl/>
+      <w:lvlText w:val="%1.%2.%3.%4.%5.%6"/>
+      <w:lvlJc w:val="left"/>
+      <w:pPr>
+        <w:ind w:left="2160" w:hanging="1440"/>
+      </w:pPr>
+      <w:rPr>
+        <w:rFonts w:hint="default"/>
+        <w:b/>
+      </w:rPr>
+    </w:lvl>
+    <w:lvl w:ilvl="6">
+      <w:start w:val="1"/>
+      <w:numFmt w:val="decimal"/>
+      <w:isLgl/>
+      <w:lvlText w:val="%1.%2.%3.%4.%5.%6.%7"/>
+      <w:lvlJc w:val="left"/>
+      <w:pPr>
+        <w:ind w:left="2160" w:hanging="1440"/>
+      </w:pPr>
+      <w:rPr>
+        <w:rFonts w:hint="default"/>
+        <w:b/>
+      </w:rPr>
+    </w:lvl>
+    <w:lvl w:ilvl="7">
+      <w:start w:val="1"/>
+      <w:numFmt w:val="decimal"/>
+      <w:isLgl/>
+      <w:lvlText w:val="%1.%2.%3.%4.%5.%6.%7.%8"/>
+      <w:lvlJc w:val="left"/>
+      <w:pPr>
+        <w:ind w:left="2520" w:hanging="1800"/>
+      </w:pPr>
+      <w:rPr>
+        <w:rFonts w:hint="default"/>
+        <w:b/>
+      </w:rPr>
+    </w:lvl>
+    <w:lvl w:ilvl="8">
+      <w:start w:val="1"/>
+      <w:numFmt w:val="decimal"/>
+      <w:isLgl/>
+      <w:lvlText w:val="%1.%2.%3.%4.%5.%6.%7.%8.%9"/>
+      <w:lvlJc w:val="left"/>
+      <w:pPr>
+        <w:ind w:left="2880" w:hanging="2160"/>
+      </w:pPr>
+      <w:rPr>
+        <w:rFonts w:hint="default"/>
+        <w:b/>
+      </w:rPr>
+    </w:lvl>
+  </w:abstractNum>
+  <w:num w:numId="1">
+    <w:abstractNumId w:val="2"/>
+  </w:num>
+  <w:num w:numId="2">
+    <w:abstractNumId w:val="0"/>
+  </w:num>
+  <w:num w:numId="3">
+    <w:abstractNumId w:val="1"/>
+  </w:num>
+  <w:num w:numId="4">
+    <w:abstractNumId w:val="3"/>
+    <w:lvlOverride w:ilvl="0">
+      <w:startOverride w:val="1"/>
+    </w:lvlOverride>
+    <w:lvlOverride w:ilvl="1">
+      <w:startOverride w:val="1"/>
+    </w:lvlOverride>
+    <w:lvlOverride w:ilvl="2">
+      <w:startOverride w:val="1"/>
+    </w:lvlOverride>
+    <w:lvlOverride w:ilvl="3">
+      <w:startOverride w:val="1"/>
+    </w:lvlOverride>
+    <w:lvlOverride w:ilvl="4">
+      <w:startOverride w:val="1"/>
+    </w:lvlOverride>
+    <w:lvlOverride w:ilvl="5">
+      <w:startOverride w:val="1"/>
+    </w:lvlOverride>
+    <w:lvlOverride w:ilvl="6">
+      <w:startOverride w:val="1"/>
+    </w:lvlOverride>
+    <w:lvlOverride w:ilvl="7">
+      <w:startOverride w:val="1"/>
+    </w:lvlOverride>
+    <w:lvlOverride w:ilvl="8">
+      <w:startOverride w:val="1"/>
+    </w:lvlOverride>
+  </w:num>
+</w:numbering>
 </file>
 
 <file path=word/styles.xml><?xml version="1.0" encoding="utf-8"?>
@@ -175,6 +1348,15 @@
   <w:style w:type="paragraph" w:default="1" w:styleId="Normal">
     <w:name w:val="Normal"/>
     <w:qFormat/>
+    <w:rsid w:val="00C70DC0"/>
+    <w:pPr>
+      <w:spacing w:after="0" w:line="240" w:lineRule="auto"/>
+      <w:jc w:val="both"/>
+    </w:pPr>
+    <w:rPr>
+      <w:rFonts w:asciiTheme="majorBidi" w:hAnsiTheme="majorBidi"/>
+      <w:sz w:val="24"/>
+    </w:rPr>
   </w:style>
   <w:style w:type="character" w:default="1" w:styleId="DefaultParagraphFont">
     <w:name w:val="Default Paragraph Font"/>
@@ -202,6 +1384,116 @@
     <w:uiPriority w:val="99"/>
     <w:semiHidden/>
     <w:unhideWhenUsed/>
+  </w:style>
+  <w:style w:type="paragraph" w:customStyle="1" w:styleId="BAB">
+    <w:name w:val="BAB"/>
+    <w:basedOn w:val="Normal"/>
+    <w:link w:val="BABChar"/>
+    <w:qFormat/>
+    <w:rsid w:val="00C70DC0"/>
+    <w:pPr>
+      <w:tabs>
+        <w:tab w:val="center" w:pos="4513"/>
+        <w:tab w:val="left" w:pos="6480"/>
+      </w:tabs>
+      <w:jc w:val="center"/>
+    </w:pPr>
+    <w:rPr>
+      <w:rFonts w:cstheme="majorBidi"/>
+      <w:b/>
+      <w:bCs/>
+      <w:sz w:val="32"/>
+      <w:szCs w:val="32"/>
+    </w:rPr>
+  </w:style>
+  <w:style w:type="character" w:customStyle="1" w:styleId="BABChar">
+    <w:name w:val="BAB Char"/>
+    <w:basedOn w:val="DefaultParagraphFont"/>
+    <w:link w:val="BAB"/>
+    <w:rsid w:val="00C70DC0"/>
+    <w:rPr>
+      <w:rFonts w:asciiTheme="majorBidi" w:hAnsiTheme="majorBidi" w:cstheme="majorBidi"/>
+      <w:b/>
+      <w:bCs/>
+      <w:sz w:val="32"/>
+      <w:szCs w:val="32"/>
+    </w:rPr>
+  </w:style>
+  <w:style w:type="paragraph" w:customStyle="1" w:styleId="SUBBAB1">
+    <w:name w:val="SUBBAB 1"/>
+    <w:basedOn w:val="BAB"/>
+    <w:link w:val="SUBBAB1Char"/>
+    <w:qFormat/>
+    <w:rsid w:val="00C70DC0"/>
+    <w:pPr>
+      <w:numPr>
+        <w:ilvl w:val="1"/>
+        <w:numId w:val="1"/>
+      </w:numPr>
+      <w:spacing w:line="360" w:lineRule="auto"/>
+      <w:ind w:left="0" w:firstLine="0"/>
+      <w:jc w:val="left"/>
+      <w:outlineLvl w:val="1"/>
+    </w:pPr>
+    <w:rPr>
+      <w:sz w:val="24"/>
+      <w:szCs w:val="28"/>
+    </w:rPr>
+  </w:style>
+  <w:style w:type="character" w:customStyle="1" w:styleId="SUBBAB1Char">
+    <w:name w:val="SUBBAB 1 Char"/>
+    <w:basedOn w:val="BABChar"/>
+    <w:link w:val="SUBBAB1"/>
+    <w:rsid w:val="00C70DC0"/>
+    <w:rPr>
+      <w:rFonts w:asciiTheme="majorBidi" w:hAnsiTheme="majorBidi" w:cstheme="majorBidi"/>
+      <w:b/>
+      <w:bCs/>
+      <w:sz w:val="24"/>
+      <w:szCs w:val="28"/>
+    </w:rPr>
+  </w:style>
+  <w:style w:type="paragraph" w:styleId="ListParagraph">
+    <w:name w:val="List Paragraph"/>
+    <w:basedOn w:val="Normal"/>
+    <w:link w:val="ListParagraphChar"/>
+    <w:uiPriority w:val="34"/>
+    <w:qFormat/>
+    <w:rsid w:val="00C70DC0"/>
+    <w:pPr>
+      <w:ind w:left="720"/>
+      <w:contextualSpacing/>
+    </w:pPr>
+  </w:style>
+  <w:style w:type="character" w:customStyle="1" w:styleId="ListParagraphChar">
+    <w:name w:val="List Paragraph Char"/>
+    <w:basedOn w:val="DefaultParagraphFont"/>
+    <w:link w:val="ListParagraph"/>
+    <w:uiPriority w:val="34"/>
+    <w:qFormat/>
+    <w:rsid w:val="00C70DC0"/>
+    <w:rPr>
+      <w:rFonts w:asciiTheme="majorBidi" w:hAnsiTheme="majorBidi"/>
+      <w:sz w:val="24"/>
+    </w:rPr>
+  </w:style>
+  <w:style w:type="paragraph" w:customStyle="1" w:styleId="SUBBAB2">
+    <w:name w:val="SUBBAB 2"/>
+    <w:basedOn w:val="SUBBAB1"/>
+    <w:qFormat/>
+    <w:rsid w:val="00C70DC0"/>
+    <w:pPr>
+      <w:numPr>
+        <w:ilvl w:val="2"/>
+      </w:numPr>
+      <w:tabs>
+        <w:tab w:val="clear" w:pos="4513"/>
+        <w:tab w:val="clear" w:pos="6480"/>
+      </w:tabs>
+    </w:pPr>
+    <w:rPr>
+      <w:lang w:val="en-US"/>
+    </w:rPr>
   </w:style>
 </w:styles>
 </file>
@@ -365,6 +1657,15 @@
   <w:style w:type="paragraph" w:default="1" w:styleId="Normal">
     <w:name w:val="Normal"/>
     <w:qFormat/>
+    <w:rsid w:val="00C70DC0"/>
+    <w:pPr>
+      <w:spacing w:after="0" w:line="240" w:lineRule="auto"/>
+      <w:jc w:val="both"/>
+    </w:pPr>
+    <w:rPr>
+      <w:rFonts w:asciiTheme="majorBidi" w:hAnsiTheme="majorBidi"/>
+      <w:sz w:val="24"/>
+    </w:rPr>
   </w:style>
   <w:style w:type="character" w:default="1" w:styleId="DefaultParagraphFont">
     <w:name w:val="Default Paragraph Font"/>
@@ -392,6 +1693,116 @@
     <w:uiPriority w:val="99"/>
     <w:semiHidden/>
     <w:unhideWhenUsed/>
+  </w:style>
+  <w:style w:type="paragraph" w:customStyle="1" w:styleId="BAB">
+    <w:name w:val="BAB"/>
+    <w:basedOn w:val="Normal"/>
+    <w:link w:val="BABChar"/>
+    <w:qFormat/>
+    <w:rsid w:val="00C70DC0"/>
+    <w:pPr>
+      <w:tabs>
+        <w:tab w:val="center" w:pos="4513"/>
+        <w:tab w:val="left" w:pos="6480"/>
+      </w:tabs>
+      <w:jc w:val="center"/>
+    </w:pPr>
+    <w:rPr>
+      <w:rFonts w:cstheme="majorBidi"/>
+      <w:b/>
+      <w:bCs/>
+      <w:sz w:val="32"/>
+      <w:szCs w:val="32"/>
+    </w:rPr>
+  </w:style>
+  <w:style w:type="character" w:customStyle="1" w:styleId="BABChar">
+    <w:name w:val="BAB Char"/>
+    <w:basedOn w:val="DefaultParagraphFont"/>
+    <w:link w:val="BAB"/>
+    <w:rsid w:val="00C70DC0"/>
+    <w:rPr>
+      <w:rFonts w:asciiTheme="majorBidi" w:hAnsiTheme="majorBidi" w:cstheme="majorBidi"/>
+      <w:b/>
+      <w:bCs/>
+      <w:sz w:val="32"/>
+      <w:szCs w:val="32"/>
+    </w:rPr>
+  </w:style>
+  <w:style w:type="paragraph" w:customStyle="1" w:styleId="SUBBAB1">
+    <w:name w:val="SUBBAB 1"/>
+    <w:basedOn w:val="BAB"/>
+    <w:link w:val="SUBBAB1Char"/>
+    <w:qFormat/>
+    <w:rsid w:val="00C70DC0"/>
+    <w:pPr>
+      <w:numPr>
+        <w:ilvl w:val="1"/>
+        <w:numId w:val="1"/>
+      </w:numPr>
+      <w:spacing w:line="360" w:lineRule="auto"/>
+      <w:ind w:left="0" w:firstLine="0"/>
+      <w:jc w:val="left"/>
+      <w:outlineLvl w:val="1"/>
+    </w:pPr>
+    <w:rPr>
+      <w:sz w:val="24"/>
+      <w:szCs w:val="28"/>
+    </w:rPr>
+  </w:style>
+  <w:style w:type="character" w:customStyle="1" w:styleId="SUBBAB1Char">
+    <w:name w:val="SUBBAB 1 Char"/>
+    <w:basedOn w:val="BABChar"/>
+    <w:link w:val="SUBBAB1"/>
+    <w:rsid w:val="00C70DC0"/>
+    <w:rPr>
+      <w:rFonts w:asciiTheme="majorBidi" w:hAnsiTheme="majorBidi" w:cstheme="majorBidi"/>
+      <w:b/>
+      <w:bCs/>
+      <w:sz w:val="24"/>
+      <w:szCs w:val="28"/>
+    </w:rPr>
+  </w:style>
+  <w:style w:type="paragraph" w:styleId="ListParagraph">
+    <w:name w:val="List Paragraph"/>
+    <w:basedOn w:val="Normal"/>
+    <w:link w:val="ListParagraphChar"/>
+    <w:uiPriority w:val="34"/>
+    <w:qFormat/>
+    <w:rsid w:val="00C70DC0"/>
+    <w:pPr>
+      <w:ind w:left="720"/>
+      <w:contextualSpacing/>
+    </w:pPr>
+  </w:style>
+  <w:style w:type="character" w:customStyle="1" w:styleId="ListParagraphChar">
+    <w:name w:val="List Paragraph Char"/>
+    <w:basedOn w:val="DefaultParagraphFont"/>
+    <w:link w:val="ListParagraph"/>
+    <w:uiPriority w:val="34"/>
+    <w:qFormat/>
+    <w:rsid w:val="00C70DC0"/>
+    <w:rPr>
+      <w:rFonts w:asciiTheme="majorBidi" w:hAnsiTheme="majorBidi"/>
+      <w:sz w:val="24"/>
+    </w:rPr>
+  </w:style>
+  <w:style w:type="paragraph" w:customStyle="1" w:styleId="SUBBAB2">
+    <w:name w:val="SUBBAB 2"/>
+    <w:basedOn w:val="SUBBAB1"/>
+    <w:qFormat/>
+    <w:rsid w:val="00C70DC0"/>
+    <w:pPr>
+      <w:numPr>
+        <w:ilvl w:val="2"/>
+      </w:numPr>
+      <w:tabs>
+        <w:tab w:val="clear" w:pos="4513"/>
+        <w:tab w:val="clear" w:pos="6480"/>
+      </w:tabs>
+    </w:pPr>
+    <w:rPr>
+      <w:lang w:val="en-US"/>
+    </w:rPr>
   </w:style>
 </w:styles>
 </file>

</xml_diff>